<commit_message>
Tambahan DAO dan DOcx
</commit_message>
<xml_diff>
--- a/app/src/main/assets/permIzinKuliah.docx
+++ b/app/src/main/assets/permIzinKuliah.docx
@@ -57,33 +57,11 @@
           <w:rFonts w:ascii="Arial" w:hAnsi="Arial" w:cs="Arial"/>
         </w:rPr>
       </w:pPr>
-      <w:proofErr w:type="spellStart"/>
-      <w:r>
-        <w:rPr>
-          <w:rFonts w:ascii="Arial" w:hAnsi="Arial" w:cs="Arial"/>
-        </w:rPr>
-        <w:t>Kepada</w:t>
-      </w:r>
-      <w:proofErr w:type="spellEnd"/>
-      <w:r>
-        <w:rPr>
-          <w:rFonts w:ascii="Arial" w:hAnsi="Arial" w:cs="Arial"/>
-        </w:rPr>
-        <w:t xml:space="preserve"> </w:t>
-      </w:r>
-      <w:proofErr w:type="spellStart"/>
-      <w:r>
-        <w:rPr>
-          <w:rFonts w:ascii="Arial" w:hAnsi="Arial" w:cs="Arial"/>
-        </w:rPr>
-        <w:t>Yth</w:t>
-      </w:r>
-      <w:proofErr w:type="spellEnd"/>
-      <w:r>
-        <w:rPr>
-          <w:rFonts w:ascii="Arial" w:hAnsi="Arial" w:cs="Arial"/>
-        </w:rPr>
-        <w:t>.</w:t>
+      <w:r>
+        <w:rPr>
+          <w:rFonts w:ascii="Arial" w:hAnsi="Arial" w:cs="Arial"/>
+        </w:rPr>
+        <w:t>Kepada Yth.</w:t>
       </w:r>
     </w:p>
     <w:p>
@@ -92,34 +70,29 @@
         <w:ind w:left="770"/>
         <w:rPr>
           <w:rFonts w:ascii="Arial" w:hAnsi="Arial" w:cs="Arial"/>
-        </w:rPr>
-      </w:pPr>
-      <w:r>
-        <w:rPr>
-          <w:rFonts w:ascii="Arial" w:hAnsi="Arial" w:cs="Arial"/>
-        </w:rPr>
-        <w:t xml:space="preserve">Bapak/Ibu </w:t>
-      </w:r>
-      <w:r>
-        <w:rPr>
-          <w:rFonts w:ascii="Arial" w:hAnsi="Arial" w:cs="Arial"/>
-          <w:lang w:val="pt-BR"/>
-        </w:rPr>
-        <w:t>!!</w:t>
-      </w:r>
-      <w:r>
-        <w:rPr>
-          <w:rFonts w:ascii="Arial" w:hAnsi="Arial" w:cs="Arial"/>
-          <w:lang w:val="pt-BR"/>
-        </w:rPr>
-        <w:t>NAMA_DOSEN</w:t>
-      </w:r>
-      <w:r>
-        <w:rPr>
-          <w:rFonts w:ascii="Arial" w:hAnsi="Arial" w:cs="Arial"/>
-          <w:lang w:val="pt-BR"/>
-        </w:rPr>
-        <w:t>!!</w:t>
+          <w:lang w:val="sv-SE"/>
+        </w:rPr>
+      </w:pPr>
+      <w:r>
+        <w:rPr>
+          <w:rFonts w:ascii="Arial" w:hAnsi="Arial" w:cs="Arial"/>
+          <w:lang w:val="sv-SE"/>
+        </w:rPr>
+        <w:t>Bapak/Ibu</w:t>
+      </w:r>
+      <w:r>
+        <w:rPr>
+          <w:rFonts w:ascii="Arial" w:hAnsi="Arial" w:cs="Arial"/>
+          <w:lang w:val="sv-SE"/>
+        </w:rPr>
+        <w:t xml:space="preserve"> </w:t>
+      </w:r>
+      <w:r>
+        <w:rPr>
+          <w:rFonts w:ascii="Arial" w:hAnsi="Arial" w:cs="Arial"/>
+          <w:lang w:val="sv-SE"/>
+        </w:rPr>
+        <w:t>$NAMA_DOSEN$</w:t>
       </w:r>
     </w:p>
     <w:p>
@@ -186,30 +159,9 @@
       <w:r>
         <w:rPr>
           <w:rFonts w:ascii="Arial" w:hAnsi="Arial" w:cs="Arial"/>
-          <w:lang w:val="pt-BR"/>
-        </w:rPr>
-        <w:t>!!</w:t>
-      </w:r>
-      <w:r>
-        <w:rPr>
-          <w:rFonts w:ascii="Arial" w:hAnsi="Arial" w:cs="Arial"/>
-          <w:lang w:val="pt-BR"/>
-        </w:rPr>
-        <w:t>MATA_KULIAH</w:t>
-      </w:r>
-      <w:r>
-        <w:rPr>
-          <w:rFonts w:ascii="Arial" w:hAnsi="Arial" w:cs="Arial"/>
-          <w:lang w:val="pt-BR"/>
-        </w:rPr>
-        <w:t>!!</w:t>
-      </w:r>
-      <w:r>
-        <w:rPr>
-          <w:rFonts w:ascii="Arial" w:hAnsi="Arial" w:cs="Arial"/>
-          <w:lang w:val="pt-BR"/>
-        </w:rPr>
-        <w:t xml:space="preserve"> </w:t>
+          <w:lang w:val="sv-SE"/>
+        </w:rPr>
+        <w:t>$MATA_KULIAH$</w:t>
       </w:r>
     </w:p>
     <w:p>
@@ -363,16 +315,8 @@
               <w:rPr>
                 <w:rFonts w:ascii="Arial" w:hAnsi="Arial" w:cs="Arial"/>
               </w:rPr>
-              <w:t xml:space="preserve">Nama </w:t>
+              <w:t>Nama Lengkap</w:t>
             </w:r>
-            <w:proofErr w:type="spellStart"/>
-            <w:r>
-              <w:rPr>
-                <w:rFonts w:ascii="Arial" w:hAnsi="Arial" w:cs="Arial"/>
-              </w:rPr>
-              <w:t>Lengkap</w:t>
-            </w:r>
-            <w:proofErr w:type="spellEnd"/>
           </w:p>
         </w:tc>
         <w:tc>
@@ -410,20 +354,9 @@
             <w:r>
               <w:rPr>
                 <w:rFonts w:ascii="Arial" w:hAnsi="Arial" w:cs="Arial"/>
-              </w:rPr>
-              <w:t>!!</w:t>
-            </w:r>
-            <w:r>
-              <w:rPr>
-                <w:rFonts w:ascii="Arial" w:hAnsi="Arial" w:cs="Arial"/>
-              </w:rPr>
-              <w:t>NAMA_LENGKAP</w:t>
-            </w:r>
-            <w:r>
-              <w:rPr>
-                <w:rFonts w:ascii="Arial" w:hAnsi="Arial" w:cs="Arial"/>
-              </w:rPr>
-              <w:t>!!</w:t>
+                <w:lang w:val="sv-SE"/>
+              </w:rPr>
+              <w:t>$NAMA_LENGKAP$</w:t>
             </w:r>
           </w:p>
         </w:tc>
@@ -441,42 +374,12 @@
                 <w:rFonts w:ascii="Arial" w:hAnsi="Arial" w:cs="Arial"/>
               </w:rPr>
             </w:pPr>
-            <w:proofErr w:type="spellStart"/>
             <w:r>
               <w:rPr>
                 <w:rFonts w:ascii="Arial" w:hAnsi="Arial" w:cs="Arial"/>
               </w:rPr>
-              <w:t>Nomor</w:t>
+              <w:t>Nomor Induk Mahasiswa</w:t>
             </w:r>
-            <w:proofErr w:type="spellEnd"/>
-            <w:r>
-              <w:rPr>
-                <w:rFonts w:ascii="Arial" w:hAnsi="Arial" w:cs="Arial"/>
-              </w:rPr>
-              <w:t xml:space="preserve"> </w:t>
-            </w:r>
-            <w:proofErr w:type="spellStart"/>
-            <w:r>
-              <w:rPr>
-                <w:rFonts w:ascii="Arial" w:hAnsi="Arial" w:cs="Arial"/>
-              </w:rPr>
-              <w:t>Induk</w:t>
-            </w:r>
-            <w:proofErr w:type="spellEnd"/>
-            <w:r>
-              <w:rPr>
-                <w:rFonts w:ascii="Arial" w:hAnsi="Arial" w:cs="Arial"/>
-              </w:rPr>
-              <w:t xml:space="preserve"> </w:t>
-            </w:r>
-            <w:proofErr w:type="spellStart"/>
-            <w:r>
-              <w:rPr>
-                <w:rFonts w:ascii="Arial" w:hAnsi="Arial" w:cs="Arial"/>
-              </w:rPr>
-              <w:t>Mahasiswa</w:t>
-            </w:r>
-            <w:proofErr w:type="spellEnd"/>
           </w:p>
         </w:tc>
         <w:tc>
@@ -514,20 +417,9 @@
             <w:r>
               <w:rPr>
                 <w:rFonts w:ascii="Arial" w:hAnsi="Arial" w:cs="Arial"/>
-              </w:rPr>
-              <w:t>!!</w:t>
-            </w:r>
-            <w:r>
-              <w:rPr>
-                <w:rFonts w:ascii="Arial" w:hAnsi="Arial" w:cs="Arial"/>
-              </w:rPr>
-              <w:t>NIM</w:t>
-            </w:r>
-            <w:r>
-              <w:rPr>
-                <w:rFonts w:ascii="Arial" w:hAnsi="Arial" w:cs="Arial"/>
-              </w:rPr>
-              <w:t>!!</w:t>
+                <w:lang w:val="sv-SE"/>
+              </w:rPr>
+              <w:t>$NIM$</w:t>
             </w:r>
           </w:p>
         </w:tc>
@@ -545,19 +437,11 @@
                 <w:rFonts w:ascii="Arial" w:hAnsi="Arial" w:cs="Arial"/>
               </w:rPr>
             </w:pPr>
-            <w:proofErr w:type="spellStart"/>
             <w:r>
               <w:rPr>
                 <w:rFonts w:ascii="Arial" w:hAnsi="Arial" w:cs="Arial"/>
               </w:rPr>
-              <w:t>Nomor</w:t>
-            </w:r>
-            <w:proofErr w:type="spellEnd"/>
-            <w:r>
-              <w:rPr>
-                <w:rFonts w:ascii="Arial" w:hAnsi="Arial" w:cs="Arial"/>
-              </w:rPr>
-              <w:t xml:space="preserve"> HP/Telp.</w:t>
+              <w:t>Nomor HP/Telp.</w:t>
             </w:r>
           </w:p>
         </w:tc>
@@ -596,20 +480,9 @@
             <w:r>
               <w:rPr>
                 <w:rFonts w:ascii="Arial" w:hAnsi="Arial" w:cs="Arial"/>
-              </w:rPr>
-              <w:t>!!</w:t>
-            </w:r>
-            <w:r>
-              <w:rPr>
-                <w:rFonts w:ascii="Arial" w:hAnsi="Arial" w:cs="Arial"/>
-              </w:rPr>
-              <w:t>NO_TELP</w:t>
-            </w:r>
-            <w:r>
-              <w:rPr>
-                <w:rFonts w:ascii="Arial" w:hAnsi="Arial" w:cs="Arial"/>
-              </w:rPr>
-              <w:t>!!</w:t>
+                <w:lang w:val="sv-SE"/>
+              </w:rPr>
+              <w:t>$NO_TELP$</w:t>
             </w:r>
           </w:p>
         </w:tc>
@@ -631,16 +504,8 @@
               <w:rPr>
                 <w:rFonts w:ascii="Arial" w:hAnsi="Arial" w:cs="Arial"/>
               </w:rPr>
-              <w:t>Prodi/</w:t>
+              <w:t>Prodi/Konsentrasi</w:t>
             </w:r>
-            <w:proofErr w:type="spellStart"/>
-            <w:r>
-              <w:rPr>
-                <w:rFonts w:ascii="Arial" w:hAnsi="Arial" w:cs="Arial"/>
-              </w:rPr>
-              <w:t>Konsentrasi</w:t>
-            </w:r>
-            <w:proofErr w:type="spellEnd"/>
           </w:p>
         </w:tc>
         <w:tc>
@@ -678,20 +543,9 @@
             <w:r>
               <w:rPr>
                 <w:rFonts w:ascii="Arial" w:hAnsi="Arial" w:cs="Arial"/>
-              </w:rPr>
-              <w:t>!!</w:t>
-            </w:r>
-            <w:r>
-              <w:rPr>
-                <w:rFonts w:ascii="Arial" w:hAnsi="Arial" w:cs="Arial"/>
-              </w:rPr>
-              <w:t>PRODI</w:t>
-            </w:r>
-            <w:r>
-              <w:rPr>
-                <w:rFonts w:ascii="Arial" w:hAnsi="Arial" w:cs="Arial"/>
-              </w:rPr>
-              <w:t>!!</w:t>
+                <w:lang w:val="sv-SE"/>
+              </w:rPr>
+              <w:t>$PRODI$</w:t>
             </w:r>
           </w:p>
         </w:tc>
@@ -715,7 +569,6 @@
           <w:rFonts w:ascii="Arial" w:hAnsi="Arial" w:cs="Arial"/>
           <w:sz w:val="22"/>
           <w:szCs w:val="22"/>
-          <w:lang w:val="sv-SE"/>
         </w:rPr>
       </w:pPr>
       <w:r>
@@ -723,7 +576,6 @@
           <w:rFonts w:ascii="Arial" w:hAnsi="Arial" w:cs="Arial"/>
           <w:sz w:val="22"/>
           <w:szCs w:val="22"/>
-          <w:lang w:val="sv-SE"/>
         </w:rPr>
         <w:t>bermaksud memohon izin untuk tidak mengikuti kegiatan perkuliahan dikarenakan</w:t>
       </w:r>
@@ -732,82 +584,107 @@
           <w:rFonts w:ascii="Arial" w:hAnsi="Arial" w:cs="Arial"/>
           <w:sz w:val="22"/>
           <w:szCs w:val="22"/>
-          <w:lang w:val="sv-SE"/>
         </w:rPr>
         <w:t xml:space="preserve"> </w:t>
+      </w:r>
+      <w:r>
+        <w:rPr>
+          <w:rFonts w:ascii="Arial" w:hAnsi="Arial" w:cs="Arial"/>
+        </w:rPr>
+        <w:t>$ALASAN$</w:t>
       </w:r>
       <w:r>
         <w:rPr>
           <w:rFonts w:ascii="Arial" w:hAnsi="Arial" w:cs="Arial"/>
           <w:sz w:val="22"/>
           <w:szCs w:val="22"/>
-          <w:lang w:val="sv-SE"/>
-        </w:rPr>
-        <w:t>!!</w:t>
+        </w:rPr>
+        <w:t xml:space="preserve"> selama </w:t>
+      </w:r>
+      <w:r>
+        <w:rPr>
+          <w:rFonts w:ascii="Arial" w:hAnsi="Arial" w:cs="Arial"/>
+        </w:rPr>
+        <w:t>$JUMLAH_HARI$</w:t>
       </w:r>
       <w:r>
         <w:rPr>
           <w:rFonts w:ascii="Arial" w:hAnsi="Arial" w:cs="Arial"/>
           <w:sz w:val="22"/>
           <w:szCs w:val="22"/>
-          <w:lang w:val="sv-SE"/>
-        </w:rPr>
-        <w:t>ALASAN</w:t>
+        </w:rPr>
+        <w:t xml:space="preserve"> hari, dari tanggal </w:t>
+      </w:r>
+      <w:r>
+        <w:rPr>
+          <w:rFonts w:ascii="Arial" w:hAnsi="Arial" w:cs="Arial"/>
+        </w:rPr>
+        <w:t>$TGL_AWAL$</w:t>
       </w:r>
       <w:r>
         <w:rPr>
           <w:rFonts w:ascii="Arial" w:hAnsi="Arial" w:cs="Arial"/>
           <w:sz w:val="22"/>
           <w:szCs w:val="22"/>
-          <w:lang w:val="sv-SE"/>
-        </w:rPr>
-        <w:t>!!</w:t>
+        </w:rPr>
+        <w:t xml:space="preserve"> sampai dengan</w:t>
       </w:r>
       <w:r>
         <w:rPr>
           <w:rFonts w:ascii="Arial" w:hAnsi="Arial" w:cs="Arial"/>
           <w:sz w:val="22"/>
           <w:szCs w:val="22"/>
-          <w:lang w:val="sv-SE"/>
-        </w:rPr>
-        <w:t xml:space="preserve"> selama </w:t>
-      </w:r>
-      <w:r>
+        </w:rPr>
+        <w:t xml:space="preserve"> </w:t>
+      </w:r>
+      <w:r>
+        <w:rPr>
+          <w:rFonts w:ascii="Arial" w:hAnsi="Arial" w:cs="Arial"/>
+        </w:rPr>
+        <w:t>$TGL_AKHIR$</w:t>
+      </w:r>
+    </w:p>
+    <w:p>
+      <w:pPr>
+        <w:pStyle w:val="BodyTextIndent"/>
+        <w:ind w:left="784"/>
         <w:rPr>
           <w:rFonts w:ascii="Arial" w:hAnsi="Arial" w:cs="Arial"/>
           <w:sz w:val="22"/>
           <w:szCs w:val="22"/>
-          <w:lang w:val="sv-SE"/>
-        </w:rPr>
-        <w:t>!!</w:t>
-      </w:r>
+        </w:rPr>
+      </w:pPr>
       <w:r>
         <w:rPr>
           <w:rFonts w:ascii="Arial" w:hAnsi="Arial" w:cs="Arial"/>
           <w:sz w:val="22"/>
           <w:szCs w:val="22"/>
-          <w:lang w:val="sv-SE"/>
-        </w:rPr>
-        <w:t>JUMLAH_HARI</w:t>
-      </w:r>
-      <w:r>
+        </w:rPr>
+        <w:t>Berkenaan dengan hal itu, jika selama masa tersebut ada kegiatan perkuliahan, quiz, dan tugas mohon untuk dapat menyusul.</w:t>
+      </w:r>
+    </w:p>
+    <w:p>
+      <w:pPr>
+        <w:pStyle w:val="BodyTextIndent"/>
+        <w:ind w:left="784"/>
         <w:rPr>
           <w:rFonts w:ascii="Arial" w:hAnsi="Arial" w:cs="Arial"/>
           <w:sz w:val="22"/>
           <w:szCs w:val="22"/>
-          <w:lang w:val="sv-SE"/>
-        </w:rPr>
-        <w:t>!!</w:t>
-      </w:r>
-      <w:r>
+        </w:rPr>
+      </w:pPr>
+    </w:p>
+    <w:p>
+      <w:pPr>
+        <w:pStyle w:val="BodyTextIndent"/>
+        <w:ind w:left="784"/>
         <w:rPr>
           <w:rFonts w:ascii="Arial" w:hAnsi="Arial" w:cs="Arial"/>
           <w:sz w:val="22"/>
           <w:szCs w:val="22"/>
           <w:lang w:val="sv-SE"/>
         </w:rPr>
-        <w:t xml:space="preserve"> hari, dari tanggal </w:t>
-      </w:r>
+      </w:pPr>
       <w:r>
         <w:rPr>
           <w:rFonts w:ascii="Arial" w:hAnsi="Arial" w:cs="Arial"/>
@@ -815,372 +692,13 @@
           <w:szCs w:val="22"/>
           <w:lang w:val="sv-SE"/>
         </w:rPr>
-        <w:t>!!</w:t>
-      </w:r>
-      <w:r>
-        <w:rPr>
-          <w:rFonts w:ascii="Arial" w:hAnsi="Arial" w:cs="Arial"/>
-          <w:sz w:val="22"/>
-          <w:szCs w:val="22"/>
-          <w:lang w:val="sv-SE"/>
-        </w:rPr>
-        <w:t>TANGGAL_AWAL</w:t>
-      </w:r>
-      <w:r>
-        <w:rPr>
-          <w:rFonts w:ascii="Arial" w:hAnsi="Arial" w:cs="Arial"/>
-          <w:sz w:val="22"/>
-          <w:szCs w:val="22"/>
-          <w:lang w:val="sv-SE"/>
-        </w:rPr>
-        <w:t>!!</w:t>
-      </w:r>
-      <w:r>
-        <w:rPr>
-          <w:rFonts w:ascii="Arial" w:hAnsi="Arial" w:cs="Arial"/>
-          <w:sz w:val="22"/>
-          <w:szCs w:val="22"/>
-          <w:lang w:val="sv-SE"/>
-        </w:rPr>
-        <w:t xml:space="preserve"> sampai dengan</w:t>
-      </w:r>
-      <w:r>
-        <w:rPr>
-          <w:rFonts w:ascii="Arial" w:hAnsi="Arial" w:cs="Arial"/>
-          <w:sz w:val="22"/>
-          <w:szCs w:val="22"/>
-          <w:lang w:val="sv-SE"/>
-        </w:rPr>
-        <w:t xml:space="preserve"> </w:t>
-      </w:r>
-      <w:r>
-        <w:rPr>
-          <w:rFonts w:ascii="Arial" w:hAnsi="Arial" w:cs="Arial"/>
-          <w:sz w:val="22"/>
-          <w:szCs w:val="22"/>
-          <w:lang w:val="sv-SE"/>
-        </w:rPr>
-        <w:t>!!</w:t>
-      </w:r>
-      <w:r>
-        <w:rPr>
-          <w:rFonts w:ascii="Arial" w:hAnsi="Arial" w:cs="Arial"/>
-          <w:sz w:val="22"/>
-          <w:szCs w:val="22"/>
-          <w:lang w:val="sv-SE"/>
-        </w:rPr>
-        <w:t>TANGGAL_AKHIR</w:t>
-      </w:r>
-      <w:r>
-        <w:rPr>
-          <w:rFonts w:ascii="Arial" w:hAnsi="Arial" w:cs="Arial"/>
-          <w:sz w:val="22"/>
-          <w:szCs w:val="22"/>
-          <w:lang w:val="sv-SE"/>
-        </w:rPr>
-        <w:t>!!</w:t>
+        <w:t xml:space="preserve">Demikian surat izin ini dibuat. Atas perhatian dan izin yang diberikan, saya mengucapkan terima kasih. </w:t>
       </w:r>
     </w:p>
     <w:p>
       <w:pPr>
         <w:pStyle w:val="BodyTextIndent"/>
         <w:ind w:left="784"/>
-        <w:rPr>
-          <w:rFonts w:ascii="Arial" w:hAnsi="Arial" w:cs="Arial"/>
-          <w:sz w:val="22"/>
-          <w:szCs w:val="22"/>
-        </w:rPr>
-      </w:pPr>
-      <w:proofErr w:type="spellStart"/>
-      <w:r>
-        <w:rPr>
-          <w:rFonts w:ascii="Arial" w:hAnsi="Arial" w:cs="Arial"/>
-          <w:sz w:val="22"/>
-          <w:szCs w:val="22"/>
-        </w:rPr>
-        <w:t>Berkenaan</w:t>
-      </w:r>
-      <w:proofErr w:type="spellEnd"/>
-      <w:r>
-        <w:rPr>
-          <w:rFonts w:ascii="Arial" w:hAnsi="Arial" w:cs="Arial"/>
-          <w:sz w:val="22"/>
-          <w:szCs w:val="22"/>
-        </w:rPr>
-        <w:t xml:space="preserve"> </w:t>
-      </w:r>
-      <w:proofErr w:type="spellStart"/>
-      <w:r>
-        <w:rPr>
-          <w:rFonts w:ascii="Arial" w:hAnsi="Arial" w:cs="Arial"/>
-          <w:sz w:val="22"/>
-          <w:szCs w:val="22"/>
-        </w:rPr>
-        <w:t>dengan</w:t>
-      </w:r>
-      <w:proofErr w:type="spellEnd"/>
-      <w:r>
-        <w:rPr>
-          <w:rFonts w:ascii="Arial" w:hAnsi="Arial" w:cs="Arial"/>
-          <w:sz w:val="22"/>
-          <w:szCs w:val="22"/>
-        </w:rPr>
-        <w:t xml:space="preserve"> </w:t>
-      </w:r>
-      <w:proofErr w:type="spellStart"/>
-      <w:r>
-        <w:rPr>
-          <w:rFonts w:ascii="Arial" w:hAnsi="Arial" w:cs="Arial"/>
-          <w:sz w:val="22"/>
-          <w:szCs w:val="22"/>
-        </w:rPr>
-        <w:t>hal</w:t>
-      </w:r>
-      <w:proofErr w:type="spellEnd"/>
-      <w:r>
-        <w:rPr>
-          <w:rFonts w:ascii="Arial" w:hAnsi="Arial" w:cs="Arial"/>
-          <w:sz w:val="22"/>
-          <w:szCs w:val="22"/>
-        </w:rPr>
-        <w:t xml:space="preserve"> </w:t>
-      </w:r>
-      <w:proofErr w:type="spellStart"/>
-      <w:r>
-        <w:rPr>
-          <w:rFonts w:ascii="Arial" w:hAnsi="Arial" w:cs="Arial"/>
-          <w:sz w:val="22"/>
-          <w:szCs w:val="22"/>
-        </w:rPr>
-        <w:t>itu</w:t>
-      </w:r>
-      <w:proofErr w:type="spellEnd"/>
-      <w:r>
-        <w:rPr>
-          <w:rFonts w:ascii="Arial" w:hAnsi="Arial" w:cs="Arial"/>
-          <w:sz w:val="22"/>
-          <w:szCs w:val="22"/>
-        </w:rPr>
-        <w:t xml:space="preserve">, </w:t>
-      </w:r>
-      <w:proofErr w:type="spellStart"/>
-      <w:r>
-        <w:rPr>
-          <w:rFonts w:ascii="Arial" w:hAnsi="Arial" w:cs="Arial"/>
-          <w:sz w:val="22"/>
-          <w:szCs w:val="22"/>
-        </w:rPr>
-        <w:t>jika</w:t>
-      </w:r>
-      <w:proofErr w:type="spellEnd"/>
-      <w:r>
-        <w:rPr>
-          <w:rFonts w:ascii="Arial" w:hAnsi="Arial" w:cs="Arial"/>
-          <w:sz w:val="22"/>
-          <w:szCs w:val="22"/>
-        </w:rPr>
-        <w:t xml:space="preserve"> </w:t>
-      </w:r>
-      <w:proofErr w:type="spellStart"/>
-      <w:r>
-        <w:rPr>
-          <w:rFonts w:ascii="Arial" w:hAnsi="Arial" w:cs="Arial"/>
-          <w:sz w:val="22"/>
-          <w:szCs w:val="22"/>
-        </w:rPr>
-        <w:t>selama</w:t>
-      </w:r>
-      <w:proofErr w:type="spellEnd"/>
-      <w:r>
-        <w:rPr>
-          <w:rFonts w:ascii="Arial" w:hAnsi="Arial" w:cs="Arial"/>
-          <w:sz w:val="22"/>
-          <w:szCs w:val="22"/>
-        </w:rPr>
-        <w:t xml:space="preserve"> masa </w:t>
-      </w:r>
-      <w:proofErr w:type="spellStart"/>
-      <w:r>
-        <w:rPr>
-          <w:rFonts w:ascii="Arial" w:hAnsi="Arial" w:cs="Arial"/>
-          <w:sz w:val="22"/>
-          <w:szCs w:val="22"/>
-        </w:rPr>
-        <w:t>tersebut</w:t>
-      </w:r>
-      <w:proofErr w:type="spellEnd"/>
-      <w:r>
-        <w:rPr>
-          <w:rFonts w:ascii="Arial" w:hAnsi="Arial" w:cs="Arial"/>
-          <w:sz w:val="22"/>
-          <w:szCs w:val="22"/>
-        </w:rPr>
-        <w:t xml:space="preserve"> </w:t>
-      </w:r>
-      <w:proofErr w:type="spellStart"/>
-      <w:r>
-        <w:rPr>
-          <w:rFonts w:ascii="Arial" w:hAnsi="Arial" w:cs="Arial"/>
-          <w:sz w:val="22"/>
-          <w:szCs w:val="22"/>
-        </w:rPr>
-        <w:t>ada</w:t>
-      </w:r>
-      <w:proofErr w:type="spellEnd"/>
-      <w:r>
-        <w:rPr>
-          <w:rFonts w:ascii="Arial" w:hAnsi="Arial" w:cs="Arial"/>
-          <w:sz w:val="22"/>
-          <w:szCs w:val="22"/>
-        </w:rPr>
-        <w:t xml:space="preserve"> </w:t>
-      </w:r>
-      <w:proofErr w:type="spellStart"/>
-      <w:r>
-        <w:rPr>
-          <w:rFonts w:ascii="Arial" w:hAnsi="Arial" w:cs="Arial"/>
-          <w:sz w:val="22"/>
-          <w:szCs w:val="22"/>
-        </w:rPr>
-        <w:t>kegiatan</w:t>
-      </w:r>
-      <w:proofErr w:type="spellEnd"/>
-      <w:r>
-        <w:rPr>
-          <w:rFonts w:ascii="Arial" w:hAnsi="Arial" w:cs="Arial"/>
-          <w:sz w:val="22"/>
-          <w:szCs w:val="22"/>
-        </w:rPr>
-        <w:t xml:space="preserve"> </w:t>
-      </w:r>
-      <w:proofErr w:type="spellStart"/>
-      <w:r>
-        <w:rPr>
-          <w:rFonts w:ascii="Arial" w:hAnsi="Arial" w:cs="Arial"/>
-          <w:sz w:val="22"/>
-          <w:szCs w:val="22"/>
-        </w:rPr>
-        <w:t>perkuliahan</w:t>
-      </w:r>
-      <w:proofErr w:type="spellEnd"/>
-      <w:r>
-        <w:rPr>
-          <w:rFonts w:ascii="Arial" w:hAnsi="Arial" w:cs="Arial"/>
-          <w:sz w:val="22"/>
-          <w:szCs w:val="22"/>
-        </w:rPr>
-        <w:t xml:space="preserve">, quiz, dan </w:t>
-      </w:r>
-      <w:proofErr w:type="spellStart"/>
-      <w:r>
-        <w:rPr>
-          <w:rFonts w:ascii="Arial" w:hAnsi="Arial" w:cs="Arial"/>
-          <w:sz w:val="22"/>
-          <w:szCs w:val="22"/>
-        </w:rPr>
-        <w:t>tugas</w:t>
-      </w:r>
-      <w:proofErr w:type="spellEnd"/>
-      <w:r>
-        <w:rPr>
-          <w:rFonts w:ascii="Arial" w:hAnsi="Arial" w:cs="Arial"/>
-          <w:sz w:val="22"/>
-          <w:szCs w:val="22"/>
-        </w:rPr>
-        <w:t xml:space="preserve"> mohon </w:t>
-      </w:r>
-      <w:proofErr w:type="spellStart"/>
-      <w:r>
-        <w:rPr>
-          <w:rFonts w:ascii="Arial" w:hAnsi="Arial" w:cs="Arial"/>
-          <w:sz w:val="22"/>
-          <w:szCs w:val="22"/>
-        </w:rPr>
-        <w:t>untuk</w:t>
-      </w:r>
-      <w:proofErr w:type="spellEnd"/>
-      <w:r>
-        <w:rPr>
-          <w:rFonts w:ascii="Arial" w:hAnsi="Arial" w:cs="Arial"/>
-          <w:sz w:val="22"/>
-          <w:szCs w:val="22"/>
-        </w:rPr>
-        <w:t xml:space="preserve"> </w:t>
-      </w:r>
-      <w:proofErr w:type="spellStart"/>
-      <w:r>
-        <w:rPr>
-          <w:rFonts w:ascii="Arial" w:hAnsi="Arial" w:cs="Arial"/>
-          <w:sz w:val="22"/>
-          <w:szCs w:val="22"/>
-        </w:rPr>
-        <w:t>dapat</w:t>
-      </w:r>
-      <w:proofErr w:type="spellEnd"/>
-      <w:r>
-        <w:rPr>
-          <w:rFonts w:ascii="Arial" w:hAnsi="Arial" w:cs="Arial"/>
-          <w:sz w:val="22"/>
-          <w:szCs w:val="22"/>
-        </w:rPr>
-        <w:t xml:space="preserve"> </w:t>
-      </w:r>
-      <w:proofErr w:type="spellStart"/>
-      <w:r>
-        <w:rPr>
-          <w:rFonts w:ascii="Arial" w:hAnsi="Arial" w:cs="Arial"/>
-          <w:sz w:val="22"/>
-          <w:szCs w:val="22"/>
-        </w:rPr>
-        <w:t>menyusul</w:t>
-      </w:r>
-      <w:proofErr w:type="spellEnd"/>
-      <w:r>
-        <w:rPr>
-          <w:rFonts w:ascii="Arial" w:hAnsi="Arial" w:cs="Arial"/>
-          <w:sz w:val="22"/>
-          <w:szCs w:val="22"/>
-        </w:rPr>
-        <w:t>.</w:t>
-      </w:r>
-    </w:p>
-    <w:p>
-      <w:pPr>
-        <w:pStyle w:val="BodyTextIndent"/>
-        <w:ind w:left="784"/>
-        <w:rPr>
-          <w:rFonts w:ascii="Arial" w:hAnsi="Arial" w:cs="Arial"/>
-          <w:sz w:val="22"/>
-          <w:szCs w:val="22"/>
-        </w:rPr>
-      </w:pPr>
-    </w:p>
-    <w:p>
-      <w:pPr>
-        <w:pStyle w:val="BodyTextIndent"/>
-        <w:ind w:left="784"/>
-        <w:rPr>
-          <w:rFonts w:ascii="Arial" w:hAnsi="Arial" w:cs="Arial"/>
-          <w:sz w:val="22"/>
-          <w:szCs w:val="22"/>
-          <w:lang w:val="sv-SE"/>
-        </w:rPr>
-      </w:pPr>
-      <w:r>
-        <w:rPr>
-          <w:rFonts w:ascii="Arial" w:hAnsi="Arial" w:cs="Arial"/>
-          <w:sz w:val="22"/>
-          <w:szCs w:val="22"/>
-          <w:lang w:val="sv-SE"/>
-        </w:rPr>
-        <w:t xml:space="preserve">Demikian surat izin ini dibuat. Atas perhatian dan izin yang diberikan, saya mengucapkan terima kasih. </w:t>
-      </w:r>
-    </w:p>
-    <w:p>
-      <w:pPr>
-        <w:spacing w:after="0"/>
-        <w:ind w:left="627"/>
-        <w:jc w:val="both"/>
         <w:rPr>
           <w:rFonts w:ascii="Arial" w:hAnsi="Arial" w:cs="Arial"/>
           <w:lang w:val="sv-SE"/>
@@ -1283,21 +801,7 @@
           <w:rFonts w:ascii="Arial" w:hAnsi="Arial" w:cs="Arial"/>
           <w:lang w:val="sv-SE"/>
         </w:rPr>
-        <w:t>!!</w:t>
-      </w:r>
-      <w:r>
-        <w:rPr>
-          <w:rFonts w:ascii="Arial" w:hAnsi="Arial" w:cs="Arial"/>
-          <w:lang w:val="sv-SE"/>
-        </w:rPr>
-        <w:t>TGL_DIBUAT</w:t>
-      </w:r>
-      <w:r>
-        <w:rPr>
-          <w:rFonts w:ascii="Arial" w:hAnsi="Arial" w:cs="Arial"/>
-          <w:lang w:val="sv-SE"/>
-        </w:rPr>
-        <w:t>!!</w:t>
+        <w:t>$TGL_DIBUAT$</w:t>
       </w:r>
     </w:p>
     <w:p>
@@ -1377,55 +881,12 @@
     <w:p>
       <w:pPr>
         <w:spacing w:after="0"/>
-        <w:ind w:firstLine="567"/>
         <w:jc w:val="both"/>
         <w:rPr>
           <w:rFonts w:ascii="Arial" w:hAnsi="Arial" w:cs="Arial"/>
           <w:lang w:val="sv-SE"/>
         </w:rPr>
       </w:pPr>
-      <w:r>
-        <w:rPr>
-          <w:rFonts w:ascii="Arial" w:hAnsi="Arial" w:cs="Arial"/>
-          <w:lang w:val="sv-SE"/>
-        </w:rPr>
-        <w:tab/>
-      </w:r>
-      <w:r>
-        <w:rPr>
-          <w:rFonts w:ascii="Arial" w:hAnsi="Arial" w:cs="Arial"/>
-          <w:lang w:val="sv-SE"/>
-        </w:rPr>
-        <w:tab/>
-      </w:r>
-      <w:r>
-        <w:rPr>
-          <w:rFonts w:ascii="Arial" w:hAnsi="Arial" w:cs="Arial"/>
-          <w:lang w:val="sv-SE"/>
-        </w:rPr>
-        <w:tab/>
-      </w:r>
-      <w:r>
-        <w:rPr>
-          <w:rFonts w:ascii="Arial" w:hAnsi="Arial" w:cs="Arial"/>
-          <w:lang w:val="sv-SE"/>
-        </w:rPr>
-        <w:tab/>
-      </w:r>
-      <w:r>
-        <w:rPr>
-          <w:rFonts w:ascii="Arial" w:hAnsi="Arial" w:cs="Arial"/>
-          <w:lang w:val="sv-SE"/>
-        </w:rPr>
-        <w:tab/>
-      </w:r>
-      <w:r>
-        <w:rPr>
-          <w:rFonts w:ascii="Arial" w:hAnsi="Arial" w:cs="Arial"/>
-          <w:lang w:val="sv-SE"/>
-        </w:rPr>
-        <w:tab/>
-      </w:r>
     </w:p>
     <w:p>
       <w:pPr>
@@ -1450,16 +911,6 @@
     <w:p>
       <w:pPr>
         <w:spacing w:after="0"/>
-        <w:jc w:val="both"/>
-        <w:rPr>
-          <w:rFonts w:ascii="Arial" w:hAnsi="Arial" w:cs="Arial"/>
-          <w:lang w:val="sv-SE"/>
-        </w:rPr>
-      </w:pPr>
-    </w:p>
-    <w:p>
-      <w:pPr>
-        <w:spacing w:after="0"/>
         <w:ind w:left="826"/>
         <w:rPr>
           <w:rFonts w:ascii="Arial" w:hAnsi="Arial" w:cs="Arial"/>
@@ -1524,20 +975,9 @@
       <w:r>
         <w:rPr>
           <w:rFonts w:ascii="Arial" w:hAnsi="Arial" w:cs="Arial"/>
-        </w:rPr>
-        <w:t>!!</w:t>
-      </w:r>
-      <w:r>
-        <w:rPr>
-          <w:rFonts w:ascii="Arial" w:hAnsi="Arial" w:cs="Arial"/>
-        </w:rPr>
-        <w:t>NAMA_LENGKAP</w:t>
-      </w:r>
-      <w:r>
-        <w:rPr>
-          <w:rFonts w:ascii="Arial" w:hAnsi="Arial" w:cs="Arial"/>
-        </w:rPr>
-        <w:t>!!</w:t>
+          <w:lang w:val="sv-SE"/>
+        </w:rPr>
+        <w:t>$NAMA_LENGKAP$</w:t>
       </w:r>
       <w:r>
         <w:rPr>
@@ -1620,20 +1060,9 @@
       <w:r>
         <w:rPr>
           <w:rFonts w:ascii="Arial" w:hAnsi="Arial" w:cs="Arial"/>
-        </w:rPr>
-        <w:t>!!</w:t>
-      </w:r>
-      <w:r>
-        <w:rPr>
-          <w:rFonts w:ascii="Arial" w:hAnsi="Arial" w:cs="Arial"/>
-        </w:rPr>
-        <w:t>NIM</w:t>
-      </w:r>
-      <w:r>
-        <w:rPr>
-          <w:rFonts w:ascii="Arial" w:hAnsi="Arial" w:cs="Arial"/>
-        </w:rPr>
-        <w:t>!!</w:t>
+          <w:lang w:val="sv-SE"/>
+        </w:rPr>
+        <w:t>$NIM$</w:t>
       </w:r>
     </w:p>
     <w:p>
@@ -1700,38 +1129,9 @@
             <w:r>
               <w:rPr>
                 <w:rFonts w:ascii="Arial" w:hAnsi="Arial" w:cs="Arial"/>
-                <w:sz w:val="20"/>
-                <w:szCs w:val="20"/>
-                <w:lang w:val="pt-BR"/>
-              </w:rPr>
-              <w:t>!!</w:t>
-            </w:r>
-            <w:r>
-              <w:rPr>
-                <w:rFonts w:ascii="Arial" w:hAnsi="Arial" w:cs="Arial"/>
-                <w:sz w:val="20"/>
-                <w:szCs w:val="20"/>
-                <w:lang w:val="pt-BR"/>
-              </w:rPr>
-              <w:t>HARI_TABEL</w:t>
-            </w:r>
-            <w:r>
-              <w:rPr>
-                <w:rFonts w:ascii="Arial" w:hAnsi="Arial" w:cs="Arial"/>
-                <w:sz w:val="20"/>
-                <w:szCs w:val="20"/>
-                <w:lang w:val="pt-BR"/>
-              </w:rPr>
-              <w:t>!!</w:t>
-            </w:r>
-            <w:r>
-              <w:rPr>
-                <w:rFonts w:ascii="Arial" w:hAnsi="Arial" w:cs="Arial"/>
-                <w:sz w:val="20"/>
-                <w:szCs w:val="20"/>
-                <w:lang w:val="pt-BR"/>
-              </w:rPr>
-              <w:t xml:space="preserve">  </w:t>
+                <w:lang w:val="sv-SE"/>
+              </w:rPr>
+              <w:t>$HARI_TABEL$</w:t>
             </w:r>
           </w:p>
         </w:tc>
@@ -1764,38 +1164,9 @@
             <w:r>
               <w:rPr>
                 <w:rFonts w:ascii="Arial" w:hAnsi="Arial" w:cs="Arial"/>
-                <w:sz w:val="20"/>
-                <w:szCs w:val="20"/>
-                <w:lang w:val="pt-BR"/>
-              </w:rPr>
-              <w:t>!!</w:t>
-            </w:r>
-            <w:r>
-              <w:rPr>
-                <w:rFonts w:ascii="Arial" w:hAnsi="Arial" w:cs="Arial"/>
-                <w:sz w:val="20"/>
-                <w:szCs w:val="20"/>
-                <w:lang w:val="pt-BR"/>
-              </w:rPr>
-              <w:t>JAM_TABEL</w:t>
-            </w:r>
-            <w:r>
-              <w:rPr>
-                <w:rFonts w:ascii="Arial" w:hAnsi="Arial" w:cs="Arial"/>
-                <w:sz w:val="20"/>
-                <w:szCs w:val="20"/>
-                <w:lang w:val="pt-BR"/>
-              </w:rPr>
-              <w:t>!!</w:t>
-            </w:r>
-            <w:r>
-              <w:rPr>
-                <w:rFonts w:ascii="Arial" w:hAnsi="Arial" w:cs="Arial"/>
-                <w:sz w:val="20"/>
-                <w:szCs w:val="20"/>
-                <w:lang w:val="pt-BR"/>
-              </w:rPr>
-              <w:t xml:space="preserve">  </w:t>
+                <w:lang w:val="sv-SE"/>
+              </w:rPr>
+              <w:t>$JAM_TABEL$</w:t>
             </w:r>
           </w:p>
         </w:tc>
@@ -1828,38 +1199,9 @@
             <w:r>
               <w:rPr>
                 <w:rFonts w:ascii="Arial" w:hAnsi="Arial" w:cs="Arial"/>
-                <w:sz w:val="20"/>
-                <w:szCs w:val="20"/>
-                <w:lang w:val="pt-BR"/>
-              </w:rPr>
-              <w:t>!!</w:t>
-            </w:r>
-            <w:r>
-              <w:rPr>
-                <w:rFonts w:ascii="Arial" w:hAnsi="Arial" w:cs="Arial"/>
-                <w:sz w:val="20"/>
-                <w:szCs w:val="20"/>
-                <w:lang w:val="pt-BR"/>
-              </w:rPr>
-              <w:t>RUANG_TABEL</w:t>
-            </w:r>
-            <w:r>
-              <w:rPr>
-                <w:rFonts w:ascii="Arial" w:hAnsi="Arial" w:cs="Arial"/>
-                <w:sz w:val="20"/>
-                <w:szCs w:val="20"/>
-                <w:lang w:val="pt-BR"/>
-              </w:rPr>
-              <w:t>!!</w:t>
-            </w:r>
-            <w:r>
-              <w:rPr>
-                <w:rFonts w:ascii="Arial" w:hAnsi="Arial" w:cs="Arial"/>
-                <w:sz w:val="20"/>
-                <w:szCs w:val="20"/>
-                <w:lang w:val="pt-BR"/>
-              </w:rPr>
-              <w:t xml:space="preserve">  </w:t>
+                <w:lang w:val="sv-SE"/>
+              </w:rPr>
+              <w:t>$RUANG_TABEL$</w:t>
             </w:r>
           </w:p>
         </w:tc>

</xml_diff>